<commit_message>
Disabled the Print Labels button. Completed the first draft of Instructions.doc. Deleted Labels.docm, which is no longer needed.
</commit_message>
<xml_diff>
--- a/Instructions.docx
+++ b/Instructions.docx
@@ -7,7 +7,7 @@
         <w:pStyle w:val="Title"/>
       </w:pPr>
       <w:r>
-        <w:t>SSCOR Pumps: Instructions for creating the labels for the packing cases</w:t>
+        <w:t>Instructions for creating the labels for the packing cases</w:t>
       </w:r>
     </w:p>
     <w:p>
@@ -20,7 +20,21 @@
     </w:p>
     <w:p>
       <w:r>
-        <w:t>Open the file named SSCOR Labels.xlsm.</w:t>
+        <w:t xml:space="preserve">Open the file named </w:t>
+      </w:r>
+      <w:r>
+        <w:t>H</w:t>
+      </w:r>
+      <w:proofErr w:type="gramStart"/>
+      <w:r>
+        <w:t>:/</w:t>
+      </w:r>
+      <w:proofErr w:type="gramEnd"/>
+      <w:r>
+        <w:t>MANUFACTURING/Labels/Packing Labels/L</w:t>
+      </w:r>
+      <w:r>
+        <w:t>abels.xlsm.</w:t>
       </w:r>
     </w:p>
     <w:p>

</xml_diff>